<commit_message>
RAD introduction added to document
</commit_message>
<xml_diff>
--- a/phase1doc .docx
+++ b/phase1doc .docx
@@ -10,12 +10,11 @@
         <w:bidi/>
         <w:ind w:left="2" w:right="-11" w:hanging="2"/>
         <w:rPr>
-          <w:rFonts w:cs="B Nazanin" w:hint="cs"/>
+          <w:rFonts w:cs="B Nazanin"/>
           <w:b/>
           <w:bCs/>
           <w:sz w:val="24"/>
           <w:szCs w:val="24"/>
-          <w:rtl/>
           <w:lang w:bidi="fa-IR"/>
         </w:rPr>
       </w:pPr>
@@ -29,23 +28,29 @@
           <w:rtl/>
           <w:lang w:bidi="fa-IR"/>
         </w:rPr>
-        <w:t xml:space="preserve">3.2. </w:t>
-      </w:r>
-      <w:r>
-        <w:rPr>
-          <w:rFonts w:cs="B Nazanin" w:hint="cs"/>
+        <w:t>1-</w:t>
+      </w:r>
+      <w:r>
+        <w:rPr>
+          <w:rFonts w:cs="B Nazanin"/>
           <w:b/>
           <w:bCs/>
           <w:sz w:val="28"/>
           <w:szCs w:val="28"/>
-          <w:rtl/>
-          <w:lang w:bidi="fa-IR"/>
-        </w:rPr>
-        <w:t>نیازمندی های</w:t>
-      </w:r>
-      <w:r>
-        <w:rPr>
-          <w:rFonts w:cs="B Nazanin" w:hint="cs"/>
+          <w:lang w:bidi="fa-IR"/>
+        </w:rPr>
+        <w:t>Requirement Analysis Document</w:t>
+      </w:r>
+    </w:p>
+    <w:p>
+      <w:pPr>
+        <w:tabs>
+          <w:tab w:val="left" w:pos="2"/>
+        </w:tabs>
+        <w:bidi/>
+        <w:ind w:right="-11"/>
+        <w:rPr>
+          <w:rFonts w:cs="B Nazanin"/>
           <w:b/>
           <w:bCs/>
           <w:sz w:val="28"/>
@@ -53,8 +58,850 @@
           <w:rtl/>
           <w:lang w:bidi="fa-IR"/>
         </w:rPr>
-        <w:t xml:space="preserve"> عملیاتی</w:t>
-      </w:r>
+      </w:pPr>
+      <w:r>
+        <w:rPr>
+          <w:rFonts w:cs="B Nazanin" w:hint="cs"/>
+          <w:b/>
+          <w:bCs/>
+          <w:sz w:val="28"/>
+          <w:szCs w:val="28"/>
+          <w:rtl/>
+          <w:lang w:bidi="fa-IR"/>
+        </w:rPr>
+        <w:t>فهرست</w:t>
+      </w:r>
+    </w:p>
+    <w:p>
+      <w:pPr>
+        <w:tabs>
+          <w:tab w:val="left" w:pos="2"/>
+        </w:tabs>
+        <w:bidi/>
+        <w:ind w:right="-11"/>
+        <w:rPr>
+          <w:rFonts w:cs="B Nazanin"/>
+          <w:b/>
+          <w:bCs/>
+          <w:sz w:val="28"/>
+          <w:szCs w:val="28"/>
+          <w:rtl/>
+          <w:lang w:bidi="fa-IR"/>
+        </w:rPr>
+      </w:pPr>
+      <w:r>
+        <w:rPr>
+          <w:rFonts w:cs="B Nazanin" w:hint="cs"/>
+          <w:b/>
+          <w:bCs/>
+          <w:sz w:val="28"/>
+          <w:szCs w:val="28"/>
+          <w:rtl/>
+          <w:lang w:bidi="fa-IR"/>
+        </w:rPr>
+        <w:t>1-مقدمه</w:t>
+      </w:r>
+    </w:p>
+    <w:p>
+      <w:pPr>
+        <w:pStyle w:val="ListParagraph"/>
+        <w:numPr>
+          <w:ilvl w:val="1"/>
+          <w:numId w:val="3"/>
+        </w:numPr>
+        <w:tabs>
+          <w:tab w:val="left" w:pos="2"/>
+        </w:tabs>
+        <w:bidi/>
+        <w:ind w:right="-11"/>
+        <w:rPr>
+          <w:rFonts w:cs="B Nazanin" w:hint="cs"/>
+          <w:b/>
+          <w:bCs/>
+          <w:sz w:val="28"/>
+          <w:szCs w:val="28"/>
+          <w:lang w:bidi="fa-IR"/>
+        </w:rPr>
+      </w:pPr>
+      <w:r>
+        <w:rPr>
+          <w:rFonts w:cs="B Nazanin" w:hint="cs"/>
+          <w:b/>
+          <w:bCs/>
+          <w:sz w:val="28"/>
+          <w:szCs w:val="28"/>
+          <w:rtl/>
+          <w:lang w:bidi="fa-IR"/>
+        </w:rPr>
+        <w:t>هدف سیستم</w:t>
+      </w:r>
+    </w:p>
+    <w:p>
+      <w:pPr>
+        <w:pStyle w:val="ListParagraph"/>
+        <w:tabs>
+          <w:tab w:val="left" w:pos="2"/>
+        </w:tabs>
+        <w:bidi/>
+        <w:ind w:right="-11"/>
+        <w:rPr>
+          <w:rFonts w:cs="B Nazanin" w:hint="cs"/>
+          <w:sz w:val="24"/>
+          <w:szCs w:val="24"/>
+          <w:rtl/>
+          <w:lang w:bidi="fa-IR"/>
+        </w:rPr>
+      </w:pPr>
+      <w:r>
+        <w:rPr>
+          <w:rFonts w:cs="B Nazanin" w:hint="cs"/>
+          <w:sz w:val="24"/>
+          <w:szCs w:val="24"/>
+          <w:rtl/>
+          <w:lang w:bidi="fa-IR"/>
+        </w:rPr>
+        <w:t>هدف از ساخت این بازی</w:t>
+      </w:r>
+      <w:r>
+        <w:rPr>
+          <w:rFonts w:cs="B Nazanin" w:hint="cs"/>
+          <w:rtl/>
+        </w:rPr>
+        <w:t xml:space="preserve"> احیای</w:t>
+      </w:r>
+      <w:r>
+        <w:rPr>
+          <w:rFonts w:cs="B Nazanin" w:hint="cs"/>
+          <w:rtl/>
+        </w:rPr>
+        <w:t xml:space="preserve"> بازی بومی</w:t>
+      </w:r>
+      <w:r>
+        <w:rPr>
+          <w:rFonts w:cs="B Nazanin" w:hint="cs"/>
+          <w:rtl/>
+        </w:rPr>
+        <w:t xml:space="preserve"> اسم و فامیل اما به شیوه مدرن میباشد و چون </w:t>
+      </w:r>
+      <w:r>
+        <w:rPr>
+          <w:rFonts w:cs="B Nazanin" w:hint="cs"/>
+          <w:rtl/>
+        </w:rPr>
+        <w:t xml:space="preserve"> با وجود پیشرفت تکنولوژی کم</w:t>
+      </w:r>
+      <w:r>
+        <w:rPr>
+          <w:rFonts w:cs="B Nazanin" w:hint="cs"/>
+          <w:rtl/>
+        </w:rPr>
+        <w:t xml:space="preserve">تر کسی بسراغ بازی با کاغذ میرود و تمایلات به سمت بازی های کامپیوتری و بازی های گوشی سوق داده شده است </w:t>
+      </w:r>
+      <w:r>
+        <w:rPr>
+          <w:rFonts w:cs="B Nazanin" w:hint="cs"/>
+          <w:sz w:val="24"/>
+          <w:szCs w:val="24"/>
+          <w:rtl/>
+          <w:lang w:bidi="fa-IR"/>
+        </w:rPr>
+        <w:t>، این بازی نیز تحت شبکه و</w:t>
+      </w:r>
+      <w:r>
+        <w:rPr>
+          <w:rFonts w:cs="B Nazanin" w:hint="cs"/>
+          <w:sz w:val="24"/>
+          <w:szCs w:val="24"/>
+          <w:rtl/>
+          <w:lang w:bidi="fa-IR"/>
+        </w:rPr>
+        <w:t xml:space="preserve"> سیستم عامل</w:t>
+      </w:r>
+      <w:r>
+        <w:rPr>
+          <w:rFonts w:cs="B Nazanin" w:hint="cs"/>
+          <w:sz w:val="24"/>
+          <w:szCs w:val="24"/>
+          <w:rtl/>
+          <w:lang w:bidi="fa-IR"/>
+        </w:rPr>
+        <w:t xml:space="preserve"> اندروید</w:t>
+      </w:r>
+      <w:r>
+        <w:rPr>
+          <w:rFonts w:cs="B Nazanin" w:hint="cs"/>
+          <w:sz w:val="24"/>
+          <w:szCs w:val="24"/>
+          <w:rtl/>
+          <w:lang w:bidi="fa-IR"/>
+        </w:rPr>
+        <w:t xml:space="preserve"> و با درنظر داشتن قابلیت سرعت و دقت کافی و همچنین با محیط کاربری </w:t>
+      </w:r>
+      <w:r>
+        <w:rPr>
+          <w:rFonts w:cs="B Nazanin" w:hint="cs"/>
+          <w:sz w:val="24"/>
+          <w:szCs w:val="24"/>
+          <w:rtl/>
+          <w:lang w:bidi="fa-IR"/>
+        </w:rPr>
+        <w:t>جذاب و</w:t>
+      </w:r>
+      <w:r>
+        <w:rPr>
+          <w:rFonts w:cs="B Nazanin" w:hint="cs"/>
+          <w:sz w:val="24"/>
+          <w:szCs w:val="24"/>
+          <w:rtl/>
+          <w:lang w:bidi="fa-IR"/>
+        </w:rPr>
+        <w:t xml:space="preserve"> با داشتن راهنمایی های کافی برای راحتی بازیکنان </w:t>
+      </w:r>
+      <w:r>
+        <w:rPr>
+          <w:rFonts w:cs="B Nazanin" w:hint="cs"/>
+          <w:sz w:val="24"/>
+          <w:szCs w:val="24"/>
+          <w:rtl/>
+          <w:lang w:bidi="fa-IR"/>
+        </w:rPr>
+        <w:t xml:space="preserve"> طراحی شده به طوریکه چند نفر از دوستان توانسته از طریق گوشی های موبایل خود </w:t>
+      </w:r>
+      <w:r>
+        <w:rPr>
+          <w:rFonts w:cs="B Nazanin" w:hint="cs"/>
+          <w:sz w:val="24"/>
+          <w:szCs w:val="24"/>
+          <w:rtl/>
+          <w:lang w:bidi="fa-IR"/>
+        </w:rPr>
+        <w:t xml:space="preserve">به راحتی به بازی وصل شده و </w:t>
+      </w:r>
+      <w:r>
+        <w:rPr>
+          <w:rFonts w:cs="B Nazanin" w:hint="cs"/>
+          <w:sz w:val="24"/>
+          <w:szCs w:val="24"/>
+          <w:rtl/>
+          <w:lang w:bidi="fa-IR"/>
+        </w:rPr>
+        <w:t>به طور دسته جمعی به بازی بپردازند</w:t>
+      </w:r>
+      <w:r>
+        <w:rPr>
+          <w:rFonts w:cs="B Nazanin" w:hint="cs"/>
+          <w:sz w:val="24"/>
+          <w:szCs w:val="24"/>
+          <w:rtl/>
+          <w:lang w:bidi="fa-IR"/>
+        </w:rPr>
+        <w:t xml:space="preserve"> و برای سرگرمی بیشتر تغییراتی نیز در بازی داده شده که به هیجان و فکری بودن بازی اضافه میکند همچنین هدف دیگری که در بازی دنبال میشود </w:t>
+      </w:r>
+      <w:r>
+        <w:rPr>
+          <w:rFonts w:cs="B Nazanin" w:hint="cs"/>
+          <w:rtl/>
+        </w:rPr>
+        <w:t>به چالش کشیدن توانایی‌های متفات بازی کننده ها و الگوهای متفاوت بازی میباشد.این چالشها شامل تفکر سریع(با توجه به قوانین جدید) ؛سرعت عمل(بخصوص در مینی گیمها) ؛اطلاعات عمومی و قدرت تصمیم گیری در لحظه میباشد</w:t>
+      </w:r>
+    </w:p>
+    <w:p>
+      <w:pPr>
+        <w:pStyle w:val="ListParagraph"/>
+        <w:tabs>
+          <w:tab w:val="left" w:pos="2"/>
+        </w:tabs>
+        <w:bidi/>
+        <w:ind w:right="-11"/>
+        <w:rPr>
+          <w:rFonts w:cs="B Nazanin"/>
+          <w:sz w:val="24"/>
+          <w:szCs w:val="24"/>
+          <w:lang w:bidi="fa-IR"/>
+        </w:rPr>
+      </w:pPr>
+    </w:p>
+    <w:p>
+      <w:pPr>
+        <w:pStyle w:val="ListParagraph"/>
+        <w:numPr>
+          <w:ilvl w:val="1"/>
+          <w:numId w:val="3"/>
+        </w:numPr>
+        <w:tabs>
+          <w:tab w:val="left" w:pos="2"/>
+        </w:tabs>
+        <w:bidi/>
+        <w:ind w:right="-11"/>
+        <w:rPr>
+          <w:rFonts w:cs="B Nazanin" w:hint="cs"/>
+          <w:b/>
+          <w:bCs/>
+          <w:sz w:val="28"/>
+          <w:szCs w:val="28"/>
+          <w:lang w:bidi="fa-IR"/>
+        </w:rPr>
+      </w:pPr>
+      <w:r>
+        <w:rPr>
+          <w:rFonts w:cs="B Nazanin" w:hint="cs"/>
+          <w:b/>
+          <w:bCs/>
+          <w:sz w:val="28"/>
+          <w:szCs w:val="28"/>
+          <w:rtl/>
+          <w:lang w:bidi="fa-IR"/>
+        </w:rPr>
+        <w:t>حوزه سیستم</w:t>
+      </w:r>
+    </w:p>
+    <w:p>
+      <w:pPr>
+        <w:pStyle w:val="ListParagraph"/>
+        <w:tabs>
+          <w:tab w:val="left" w:pos="2"/>
+        </w:tabs>
+        <w:bidi/>
+        <w:ind w:right="-11"/>
+        <w:rPr>
+          <w:rFonts w:cs="B Nazanin" w:hint="cs"/>
+          <w:sz w:val="24"/>
+          <w:szCs w:val="24"/>
+          <w:rtl/>
+          <w:lang w:bidi="fa-IR"/>
+        </w:rPr>
+      </w:pPr>
+      <w:r>
+        <w:rPr>
+          <w:rFonts w:cs="B Nazanin" w:hint="cs"/>
+          <w:sz w:val="24"/>
+          <w:szCs w:val="24"/>
+          <w:rtl/>
+          <w:lang w:bidi="fa-IR"/>
+        </w:rPr>
+        <w:t>حوزه ای که این بازی شامل آن میشود ، بازیکنان بازی می باشند که با همدیگر به رقابت میپردازند.</w:t>
+      </w:r>
+    </w:p>
+    <w:p>
+      <w:pPr>
+        <w:pStyle w:val="ListParagraph"/>
+        <w:tabs>
+          <w:tab w:val="left" w:pos="2"/>
+        </w:tabs>
+        <w:bidi/>
+        <w:ind w:right="-11"/>
+        <w:rPr>
+          <w:rFonts w:cs="B Nazanin" w:hint="cs"/>
+          <w:sz w:val="24"/>
+          <w:szCs w:val="24"/>
+          <w:lang w:bidi="fa-IR"/>
+        </w:rPr>
+      </w:pPr>
+    </w:p>
+    <w:p>
+      <w:pPr>
+        <w:pStyle w:val="ListParagraph"/>
+        <w:numPr>
+          <w:ilvl w:val="1"/>
+          <w:numId w:val="3"/>
+        </w:numPr>
+        <w:tabs>
+          <w:tab w:val="left" w:pos="2"/>
+        </w:tabs>
+        <w:bidi/>
+        <w:ind w:right="-11"/>
+        <w:rPr>
+          <w:rFonts w:cs="B Nazanin" w:hint="cs"/>
+          <w:b/>
+          <w:bCs/>
+          <w:sz w:val="28"/>
+          <w:szCs w:val="28"/>
+          <w:lang w:bidi="fa-IR"/>
+        </w:rPr>
+      </w:pPr>
+      <w:r>
+        <w:rPr>
+          <w:rFonts w:cs="B Nazanin" w:hint="cs"/>
+          <w:b/>
+          <w:bCs/>
+          <w:sz w:val="28"/>
+          <w:szCs w:val="28"/>
+          <w:rtl/>
+          <w:lang w:bidi="fa-IR"/>
+        </w:rPr>
+        <w:t>اهداف و معیارهای موفقیت پروژه</w:t>
+      </w:r>
+    </w:p>
+    <w:p>
+      <w:pPr>
+        <w:pStyle w:val="ListParagraph"/>
+        <w:tabs>
+          <w:tab w:val="left" w:pos="2"/>
+        </w:tabs>
+        <w:bidi/>
+        <w:ind w:right="-11"/>
+        <w:rPr>
+          <w:rFonts w:cs="B Nazanin"/>
+          <w:sz w:val="24"/>
+          <w:szCs w:val="24"/>
+          <w:lang w:bidi="fa-IR"/>
+        </w:rPr>
+      </w:pPr>
+      <w:r>
+        <w:rPr>
+          <w:rFonts w:cs="B Nazanin" w:hint="cs"/>
+          <w:sz w:val="24"/>
+          <w:szCs w:val="24"/>
+          <w:rtl/>
+          <w:lang w:bidi="fa-IR"/>
+        </w:rPr>
+        <w:t xml:space="preserve">در این بازی اهداف مهمی که مد نظرمان است و میخواهیم در محصول نهایی به آن ها برسیم سرعت قابل قبول </w:t>
+      </w:r>
+      <w:r>
+        <w:rPr>
+          <w:rFonts w:cs="B Nazanin" w:hint="cs"/>
+          <w:sz w:val="24"/>
+          <w:szCs w:val="24"/>
+          <w:rtl/>
+          <w:lang w:bidi="fa-IR"/>
+        </w:rPr>
+        <w:t xml:space="preserve">و کمترین احتیاج پیدا کردن به لمس گوشی </w:t>
+      </w:r>
+      <w:r>
+        <w:rPr>
+          <w:rFonts w:cs="B Nazanin" w:hint="cs"/>
+          <w:sz w:val="24"/>
+          <w:szCs w:val="24"/>
+          <w:rtl/>
+          <w:lang w:bidi="fa-IR"/>
+        </w:rPr>
+        <w:t xml:space="preserve">برای راحتی کار بازیکنان ، نضمین امنیت و قابل اعتماد بودن محصول و </w:t>
+      </w:r>
+      <w:r>
+        <w:rPr>
+          <w:rFonts w:cs="B Nazanin" w:hint="cs"/>
+          <w:sz w:val="24"/>
+          <w:szCs w:val="24"/>
+          <w:rtl/>
+          <w:lang w:bidi="fa-IR"/>
+        </w:rPr>
+        <w:t>پرطرفدار شدن و مخاطب زیاد پیدا کردن</w:t>
+      </w:r>
+      <w:r>
+        <w:rPr>
+          <w:rFonts w:cs="B Nazanin" w:hint="cs"/>
+          <w:sz w:val="24"/>
+          <w:szCs w:val="24"/>
+          <w:rtl/>
+          <w:lang w:bidi="fa-IR"/>
+        </w:rPr>
+        <w:t xml:space="preserve"> بازی میباشد که از معیارهای موفقیت محصول</w:t>
+      </w:r>
+      <w:r>
+        <w:rPr>
+          <w:rFonts w:cs="B Nazanin" w:hint="cs"/>
+          <w:sz w:val="24"/>
+          <w:szCs w:val="24"/>
+          <w:rtl/>
+          <w:lang w:bidi="fa-IR"/>
+        </w:rPr>
+        <w:t xml:space="preserve">مان </w:t>
+      </w:r>
+      <w:r>
+        <w:rPr>
+          <w:rFonts w:cs="B Nazanin" w:hint="cs"/>
+          <w:sz w:val="24"/>
+          <w:szCs w:val="24"/>
+          <w:rtl/>
+          <w:lang w:bidi="fa-IR"/>
+        </w:rPr>
+        <w:t xml:space="preserve"> میباشند.</w:t>
+      </w:r>
+    </w:p>
+    <w:p>
+      <w:pPr>
+        <w:pStyle w:val="ListParagraph"/>
+        <w:tabs>
+          <w:tab w:val="left" w:pos="2"/>
+        </w:tabs>
+        <w:bidi/>
+        <w:ind w:right="-11"/>
+        <w:rPr>
+          <w:rFonts w:cs="B Nazanin"/>
+          <w:b/>
+          <w:bCs/>
+          <w:sz w:val="28"/>
+          <w:szCs w:val="28"/>
+          <w:lang w:bidi="fa-IR"/>
+        </w:rPr>
+      </w:pPr>
+    </w:p>
+    <w:p>
+      <w:pPr>
+        <w:pStyle w:val="ListParagraph"/>
+        <w:numPr>
+          <w:ilvl w:val="1"/>
+          <w:numId w:val="3"/>
+        </w:numPr>
+        <w:tabs>
+          <w:tab w:val="left" w:pos="2"/>
+        </w:tabs>
+        <w:bidi/>
+        <w:ind w:right="-11"/>
+        <w:rPr>
+          <w:rFonts w:cs="B Nazanin" w:hint="cs"/>
+          <w:b/>
+          <w:bCs/>
+          <w:sz w:val="28"/>
+          <w:szCs w:val="28"/>
+          <w:lang w:bidi="fa-IR"/>
+        </w:rPr>
+      </w:pPr>
+      <w:r>
+        <w:rPr>
+          <w:rFonts w:cs="B Nazanin" w:hint="cs"/>
+          <w:b/>
+          <w:bCs/>
+          <w:sz w:val="28"/>
+          <w:szCs w:val="28"/>
+          <w:rtl/>
+          <w:lang w:bidi="fa-IR"/>
+        </w:rPr>
+        <w:t>تعاریف ، سرنام ها و کلمات اختصاری</w:t>
+      </w:r>
+    </w:p>
+    <w:p>
+      <w:pPr>
+        <w:pStyle w:val="ListParagraph"/>
+        <w:tabs>
+          <w:tab w:val="left" w:pos="2"/>
+        </w:tabs>
+        <w:bidi/>
+        <w:ind w:right="-11"/>
+        <w:rPr>
+          <w:rFonts w:cs="B Nazanin"/>
+          <w:sz w:val="24"/>
+          <w:szCs w:val="24"/>
+          <w:lang w:bidi="fa-IR"/>
+        </w:rPr>
+      </w:pPr>
+      <w:r>
+        <w:rPr>
+          <w:rFonts w:cs="B Nazanin" w:hint="cs"/>
+          <w:b/>
+          <w:bCs/>
+          <w:sz w:val="24"/>
+          <w:szCs w:val="24"/>
+          <w:rtl/>
+          <w:lang w:bidi="fa-IR"/>
+        </w:rPr>
+        <w:t>مینی گیم:</w:t>
+      </w:r>
+      <w:r>
+        <w:rPr>
+          <w:rFonts w:cs="B Nazanin" w:hint="cs"/>
+          <w:sz w:val="24"/>
+          <w:szCs w:val="24"/>
+          <w:rtl/>
+          <w:lang w:bidi="fa-IR"/>
+        </w:rPr>
+        <w:t xml:space="preserve">  بعد از هر راند بازی اصلی به منظور جمع آوری حروف برای دورهای بعدی ، یک سری بازی های کوچک در جهت هیجان بخشیدن و به چالش کشیدن توانایی بازیکن از قبیل سرعت و عکس العمل سریع و تمرکز و اطلاعات عمومی و... طراحی شده است.</w:t>
+      </w:r>
+    </w:p>
+    <w:p>
+      <w:pPr>
+        <w:pStyle w:val="ListParagraph"/>
+        <w:tabs>
+          <w:tab w:val="left" w:pos="2"/>
+        </w:tabs>
+        <w:bidi/>
+        <w:ind w:right="-11"/>
+        <w:rPr>
+          <w:rFonts w:cs="B Nazanin"/>
+          <w:b/>
+          <w:bCs/>
+          <w:sz w:val="28"/>
+          <w:szCs w:val="28"/>
+          <w:lang w:bidi="fa-IR"/>
+        </w:rPr>
+      </w:pPr>
+    </w:p>
+    <w:p>
+      <w:pPr>
+        <w:pStyle w:val="ListParagraph"/>
+        <w:numPr>
+          <w:ilvl w:val="1"/>
+          <w:numId w:val="3"/>
+        </w:numPr>
+        <w:tabs>
+          <w:tab w:val="left" w:pos="2"/>
+        </w:tabs>
+        <w:bidi/>
+        <w:ind w:right="-11"/>
+        <w:rPr>
+          <w:rFonts w:cs="B Nazanin" w:hint="cs"/>
+          <w:b/>
+          <w:bCs/>
+          <w:sz w:val="28"/>
+          <w:szCs w:val="28"/>
+          <w:lang w:bidi="fa-IR"/>
+        </w:rPr>
+      </w:pPr>
+      <w:r>
+        <w:rPr>
+          <w:rFonts w:cs="B Nazanin" w:hint="cs"/>
+          <w:b/>
+          <w:bCs/>
+          <w:sz w:val="28"/>
+          <w:szCs w:val="28"/>
+          <w:rtl/>
+          <w:lang w:bidi="fa-IR"/>
+        </w:rPr>
+        <w:t>مراجع</w:t>
+      </w:r>
+    </w:p>
+    <w:p>
+      <w:pPr>
+        <w:pStyle w:val="ListParagraph"/>
+        <w:tabs>
+          <w:tab w:val="left" w:pos="2"/>
+        </w:tabs>
+        <w:bidi/>
+        <w:ind w:right="-11"/>
+        <w:rPr>
+          <w:rFonts w:cs="B Nazanin"/>
+          <w:sz w:val="24"/>
+          <w:szCs w:val="24"/>
+          <w:lang w:bidi="fa-IR"/>
+        </w:rPr>
+      </w:pPr>
+      <w:r>
+        <w:rPr>
+          <w:rFonts w:cs="B Nazanin" w:hint="cs"/>
+          <w:sz w:val="24"/>
+          <w:szCs w:val="24"/>
+          <w:rtl/>
+          <w:lang w:bidi="fa-IR"/>
+        </w:rPr>
+        <w:t>این بازی کاملا یک بازی جدید و ابتکاری است و از نمونه خاصی الگو برداری و تکمیل نشده است.</w:t>
+      </w:r>
+    </w:p>
+    <w:p>
+      <w:pPr>
+        <w:pStyle w:val="ListParagraph"/>
+        <w:tabs>
+          <w:tab w:val="left" w:pos="2"/>
+        </w:tabs>
+        <w:bidi/>
+        <w:ind w:right="-11"/>
+        <w:rPr>
+          <w:rFonts w:cs="B Nazanin"/>
+          <w:b/>
+          <w:bCs/>
+          <w:sz w:val="28"/>
+          <w:szCs w:val="28"/>
+          <w:lang w:bidi="fa-IR"/>
+        </w:rPr>
+      </w:pPr>
+    </w:p>
+    <w:p>
+      <w:pPr>
+        <w:pStyle w:val="ListParagraph"/>
+        <w:numPr>
+          <w:ilvl w:val="1"/>
+          <w:numId w:val="3"/>
+        </w:numPr>
+        <w:tabs>
+          <w:tab w:val="left" w:pos="2"/>
+        </w:tabs>
+        <w:bidi/>
+        <w:ind w:right="-11"/>
+        <w:rPr>
+          <w:rFonts w:cs="B Nazanin" w:hint="cs"/>
+          <w:b/>
+          <w:bCs/>
+          <w:sz w:val="28"/>
+          <w:szCs w:val="28"/>
+          <w:lang w:bidi="fa-IR"/>
+        </w:rPr>
+      </w:pPr>
+      <w:r>
+        <w:rPr>
+          <w:rFonts w:cs="B Nazanin" w:hint="cs"/>
+          <w:b/>
+          <w:bCs/>
+          <w:sz w:val="28"/>
+          <w:szCs w:val="28"/>
+          <w:rtl/>
+          <w:lang w:bidi="fa-IR"/>
+        </w:rPr>
+        <w:t>خلاصه</w:t>
+      </w:r>
+    </w:p>
+    <w:p>
+      <w:pPr>
+        <w:tabs>
+          <w:tab w:val="left" w:pos="2"/>
+        </w:tabs>
+        <w:bidi/>
+        <w:ind w:left="720" w:right="-11"/>
+        <w:rPr>
+          <w:rFonts w:cs="B Nazanin" w:hint="cs"/>
+          <w:sz w:val="24"/>
+          <w:szCs w:val="24"/>
+          <w:rtl/>
+          <w:lang w:bidi="fa-IR"/>
+        </w:rPr>
+      </w:pPr>
+      <w:r>
+        <w:rPr>
+          <w:rFonts w:cs="B Nazanin" w:hint="cs"/>
+          <w:sz w:val="24"/>
+          <w:szCs w:val="24"/>
+          <w:rtl/>
+          <w:lang w:bidi="fa-IR"/>
+        </w:rPr>
+        <w:lastRenderedPageBreak/>
+        <w:t xml:space="preserve">در مسنتد </w:t>
+      </w:r>
+      <w:r>
+        <w:rPr>
+          <w:rFonts w:cs="B Nazanin"/>
+          <w:sz w:val="24"/>
+          <w:szCs w:val="24"/>
+          <w:lang w:bidi="fa-IR"/>
+        </w:rPr>
+        <w:t>RAD</w:t>
+      </w:r>
+      <w:r>
+        <w:rPr>
+          <w:rFonts w:cs="B Nazanin" w:hint="cs"/>
+          <w:sz w:val="24"/>
+          <w:szCs w:val="24"/>
+          <w:rtl/>
+          <w:lang w:bidi="fa-IR"/>
+        </w:rPr>
+        <w:t xml:space="preserve"> به تحلیل نیازمندی های سیستم و </w:t>
+      </w:r>
+      <w:r>
+        <w:rPr>
+          <w:rFonts w:cs="B Nazanin" w:hint="cs"/>
+          <w:sz w:val="24"/>
+          <w:szCs w:val="24"/>
+          <w:rtl/>
+          <w:lang w:bidi="fa-IR"/>
+        </w:rPr>
+        <w:t xml:space="preserve">معرفی و توضیح </w:t>
+      </w:r>
+      <w:r>
+        <w:rPr>
+          <w:rFonts w:cs="B Nazanin" w:hint="cs"/>
+          <w:sz w:val="24"/>
+          <w:szCs w:val="24"/>
+          <w:rtl/>
+          <w:lang w:bidi="fa-IR"/>
+        </w:rPr>
+        <w:t>مواردی از این قبیل میپردازیم :</w:t>
+      </w:r>
+    </w:p>
+    <w:p>
+      <w:pPr>
+        <w:pStyle w:val="ListParagraph"/>
+        <w:numPr>
+          <w:ilvl w:val="0"/>
+          <w:numId w:val="4"/>
+        </w:numPr>
+        <w:tabs>
+          <w:tab w:val="left" w:pos="2"/>
+        </w:tabs>
+        <w:bidi/>
+        <w:ind w:right="-11"/>
+        <w:rPr>
+          <w:rFonts w:cs="B Nazanin" w:hint="cs"/>
+          <w:sz w:val="24"/>
+          <w:szCs w:val="24"/>
+          <w:lang w:bidi="fa-IR"/>
+        </w:rPr>
+      </w:pPr>
+      <w:r>
+        <w:rPr>
+          <w:rFonts w:cs="B Nazanin" w:hint="cs"/>
+          <w:sz w:val="24"/>
+          <w:szCs w:val="24"/>
+          <w:rtl/>
+          <w:lang w:bidi="fa-IR"/>
+        </w:rPr>
+        <w:t>نیازمندی های عملیاتی سیستم ، نیازمندی های غیر عملیاتی شامل مواردی از قبیل قابلیت استفاد</w:t>
+      </w:r>
+      <w:r>
+        <w:rPr>
+          <w:rFonts w:cs="B Nazanin" w:hint="cs"/>
+          <w:sz w:val="24"/>
+          <w:szCs w:val="24"/>
+          <w:rtl/>
+          <w:lang w:bidi="fa-IR"/>
+        </w:rPr>
+        <w:t>ه ، قابلیت اطمینان ، کارآیی ، قابلیت پشتیبانی ، پیاده سازی ، محیط کاربری ، بسته بندی ، حق نشر</w:t>
+      </w:r>
+    </w:p>
+    <w:p>
+      <w:pPr>
+        <w:pStyle w:val="ListParagraph"/>
+        <w:numPr>
+          <w:ilvl w:val="0"/>
+          <w:numId w:val="4"/>
+        </w:numPr>
+        <w:tabs>
+          <w:tab w:val="left" w:pos="2"/>
+        </w:tabs>
+        <w:bidi/>
+        <w:ind w:right="-11"/>
+        <w:rPr>
+          <w:rFonts w:cs="B Nazanin" w:hint="cs"/>
+          <w:sz w:val="24"/>
+          <w:szCs w:val="24"/>
+          <w:lang w:bidi="fa-IR"/>
+        </w:rPr>
+      </w:pPr>
+      <w:r>
+        <w:rPr>
+          <w:rFonts w:cs="B Nazanin" w:hint="cs"/>
+          <w:sz w:val="24"/>
+          <w:szCs w:val="24"/>
+          <w:rtl/>
+          <w:lang w:bidi="fa-IR"/>
+        </w:rPr>
+        <w:t xml:space="preserve">مدل سازی سیستم شامل سناریو ، مورد های استفاده ، نمودار </w:t>
+      </w:r>
+      <w:r>
+        <w:rPr>
+          <w:rFonts w:cs="B Nazanin" w:hint="cs"/>
+          <w:sz w:val="24"/>
+          <w:szCs w:val="24"/>
+          <w:rtl/>
+          <w:lang w:bidi="fa-IR"/>
+        </w:rPr>
+        <w:t xml:space="preserve">کلاس ها ، نمودار توالی </w:t>
+      </w:r>
+      <w:bookmarkStart w:id="0" w:name="_GoBack"/>
+      <w:bookmarkEnd w:id="0"/>
+    </w:p>
+    <w:p>
+      <w:pPr>
+        <w:pStyle w:val="ListParagraph"/>
+        <w:tabs>
+          <w:tab w:val="left" w:pos="2"/>
+        </w:tabs>
+        <w:bidi/>
+        <w:ind w:left="1080" w:right="-11"/>
+        <w:rPr>
+          <w:rFonts w:cs="B Nazanin"/>
+          <w:sz w:val="24"/>
+          <w:szCs w:val="24"/>
+          <w:rtl/>
+          <w:lang w:bidi="fa-IR"/>
+        </w:rPr>
+      </w:pPr>
     </w:p>
     <w:p>
       <w:pPr>
@@ -64,32 +911,50 @@
         <w:bidi/>
         <w:ind w:left="2" w:right="-11" w:hanging="2"/>
         <w:rPr>
-          <w:rFonts w:cs="B Nazanin" w:hint="cs"/>
-          <w:sz w:val="24"/>
-          <w:szCs w:val="24"/>
-          <w:rtl/>
-          <w:lang w:bidi="fa-IR"/>
-        </w:rPr>
-      </w:pPr>
-      <w:r>
-        <w:rPr>
-          <w:rFonts w:cs="B Nazanin" w:hint="cs"/>
-          <w:sz w:val="24"/>
-          <w:szCs w:val="24"/>
-          <w:rtl/>
-          <w:lang w:bidi="fa-IR"/>
-        </w:rPr>
-        <w:t xml:space="preserve">- </w:t>
-      </w:r>
-      <w:r>
-        <w:rPr>
-          <w:rFonts w:cs="B Nazanin" w:hint="cs"/>
-          <w:sz w:val="24"/>
-          <w:szCs w:val="24"/>
-          <w:rtl/>
-          <w:lang w:bidi="fa-IR"/>
-        </w:rPr>
-        <w:t>روشن و خاموش کردن صدای بازی</w:t>
+          <w:rFonts w:cs="B Nazanin"/>
+          <w:b/>
+          <w:bCs/>
+          <w:sz w:val="24"/>
+          <w:szCs w:val="24"/>
+          <w:rtl/>
+          <w:lang w:bidi="fa-IR"/>
+        </w:rPr>
+      </w:pPr>
+      <w:r>
+        <w:rPr>
+          <w:rFonts w:cs="B Nazanin" w:hint="cs"/>
+          <w:b/>
+          <w:bCs/>
+          <w:sz w:val="24"/>
+          <w:szCs w:val="24"/>
+          <w:rtl/>
+          <w:lang w:bidi="fa-IR"/>
+        </w:rPr>
+        <w:t xml:space="preserve">3.2. </w:t>
+      </w:r>
+      <w:r>
+        <w:rPr>
+          <w:rFonts w:cs="B Nazanin" w:hint="cs"/>
+          <w:b/>
+          <w:bCs/>
+          <w:sz w:val="28"/>
+          <w:szCs w:val="28"/>
+          <w:rtl/>
+          <w:lang w:bidi="fa-IR"/>
+        </w:rPr>
+        <w:t>نیازمندی های</w:t>
+      </w:r>
+      <w:r>
+        <w:rPr>
+          <w:rFonts w:cs="B Nazanin" w:hint="cs"/>
+          <w:b/>
+          <w:bCs/>
+          <w:sz w:val="28"/>
+          <w:szCs w:val="28"/>
+          <w:rtl/>
+          <w:lang w:bidi="fa-IR"/>
+        </w:rPr>
+        <w:t xml:space="preserve"> عملیاتی</w:t>
       </w:r>
     </w:p>
     <w:p>
@@ -100,7 +965,7 @@
         <w:bidi/>
         <w:ind w:left="2" w:right="-11" w:hanging="2"/>
         <w:rPr>
-          <w:rFonts w:cs="B Nazanin" w:hint="cs"/>
+          <w:rFonts w:cs="B Nazanin"/>
           <w:sz w:val="24"/>
           <w:szCs w:val="24"/>
           <w:rtl/>
@@ -125,7 +990,7 @@
           <w:rtl/>
           <w:lang w:bidi="fa-IR"/>
         </w:rPr>
-        <w:t>روشن و خاموش کردن لرزش دستگاه در هنگام بازی</w:t>
+        <w:t>روشن و خاموش کردن صدای بازی</w:t>
       </w:r>
     </w:p>
     <w:p>
@@ -136,7 +1001,7 @@
         <w:bidi/>
         <w:ind w:left="2" w:right="-11" w:hanging="2"/>
         <w:rPr>
-          <w:rFonts w:cs="B Nazanin" w:hint="cs"/>
+          <w:rFonts w:cs="B Nazanin"/>
           <w:sz w:val="24"/>
           <w:szCs w:val="24"/>
           <w:rtl/>
@@ -161,7 +1026,7 @@
           <w:rtl/>
           <w:lang w:bidi="fa-IR"/>
         </w:rPr>
-        <w:t>روشن و خاموش کردن آهنگ پس زمینه ی بازی</w:t>
+        <w:t>روشن و خاموش کردن لرزش دستگاه در هنگام بازی</w:t>
       </w:r>
     </w:p>
     <w:p>
@@ -172,42 +1037,32 @@
         <w:bidi/>
         <w:ind w:left="2" w:right="-11" w:hanging="2"/>
         <w:rPr>
-          <w:rFonts w:cs="B Nazanin" w:hint="cs"/>
-          <w:sz w:val="24"/>
-          <w:szCs w:val="24"/>
-          <w:rtl/>
-          <w:lang w:bidi="fa-IR"/>
-        </w:rPr>
-      </w:pPr>
-      <w:r>
-        <w:rPr>
-          <w:rFonts w:cs="B Nazanin" w:hint="cs"/>
-          <w:sz w:val="24"/>
-          <w:szCs w:val="24"/>
-          <w:rtl/>
-          <w:lang w:bidi="fa-IR"/>
-        </w:rPr>
-        <w:t xml:space="preserve">- انتخاب عکس </w:t>
-      </w:r>
-      <w:r>
-        <w:rPr>
-          <w:rFonts w:cs="B Nazanin" w:hint="cs"/>
-          <w:sz w:val="24"/>
-          <w:szCs w:val="24"/>
-          <w:rtl/>
-          <w:lang w:bidi="fa-IR"/>
-        </w:rPr>
-        <w:t xml:space="preserve">شخصی </w:t>
-      </w:r>
-      <w:r>
-        <w:rPr>
-          <w:rFonts w:cs="B Nazanin" w:hint="cs"/>
-          <w:sz w:val="24"/>
-          <w:szCs w:val="24"/>
-          <w:rtl/>
-          <w:lang w:bidi="fa-IR"/>
-        </w:rPr>
-        <w:t>بازیکن</w:t>
+          <w:rFonts w:cs="B Nazanin"/>
+          <w:sz w:val="24"/>
+          <w:szCs w:val="24"/>
+          <w:rtl/>
+          <w:lang w:bidi="fa-IR"/>
+        </w:rPr>
+      </w:pPr>
+      <w:r>
+        <w:rPr>
+          <w:rFonts w:cs="B Nazanin" w:hint="cs"/>
+          <w:sz w:val="24"/>
+          <w:szCs w:val="24"/>
+          <w:rtl/>
+          <w:lang w:bidi="fa-IR"/>
+        </w:rPr>
+        <w:t xml:space="preserve">- </w:t>
+      </w:r>
+      <w:r>
+        <w:rPr>
+          <w:rFonts w:cs="B Nazanin" w:hint="cs"/>
+          <w:sz w:val="24"/>
+          <w:szCs w:val="24"/>
+          <w:rtl/>
+          <w:lang w:bidi="fa-IR"/>
+        </w:rPr>
+        <w:t>روشن و خاموش کردن آهنگ پس زمینه ی بازی</w:t>
       </w:r>
     </w:p>
     <w:p>
@@ -218,26 +1073,42 @@
         <w:bidi/>
         <w:ind w:left="2" w:right="-11" w:hanging="2"/>
         <w:rPr>
-          <w:rFonts w:cs="B Nazanin" w:hint="cs"/>
-          <w:b/>
-          <w:bCs/>
-          <w:sz w:val="24"/>
-          <w:szCs w:val="24"/>
-          <w:rtl/>
-          <w:lang w:bidi="fa-IR"/>
-        </w:rPr>
-      </w:pPr>
-      <w:r>
-        <w:rPr>
-          <w:rFonts w:cs="B Nazanin" w:hint="cs"/>
-          <w:b/>
-          <w:bCs/>
-          <w:sz w:val="24"/>
-          <w:szCs w:val="24"/>
-          <w:rtl/>
-          <w:lang w:bidi="fa-IR"/>
-        </w:rPr>
-        <w:t>3.3. نیازمندی های غیر عملیاتی</w:t>
+          <w:rFonts w:cs="B Nazanin"/>
+          <w:sz w:val="24"/>
+          <w:szCs w:val="24"/>
+          <w:rtl/>
+          <w:lang w:bidi="fa-IR"/>
+        </w:rPr>
+      </w:pPr>
+      <w:r>
+        <w:rPr>
+          <w:rFonts w:cs="B Nazanin" w:hint="cs"/>
+          <w:sz w:val="24"/>
+          <w:szCs w:val="24"/>
+          <w:rtl/>
+          <w:lang w:bidi="fa-IR"/>
+        </w:rPr>
+        <w:t xml:space="preserve">- انتخاب عکس </w:t>
+      </w:r>
+      <w:r>
+        <w:rPr>
+          <w:rFonts w:cs="B Nazanin" w:hint="cs"/>
+          <w:sz w:val="24"/>
+          <w:szCs w:val="24"/>
+          <w:rtl/>
+          <w:lang w:bidi="fa-IR"/>
+        </w:rPr>
+        <w:t xml:space="preserve">شخصی </w:t>
+      </w:r>
+      <w:r>
+        <w:rPr>
+          <w:rFonts w:cs="B Nazanin" w:hint="cs"/>
+          <w:sz w:val="24"/>
+          <w:szCs w:val="24"/>
+          <w:rtl/>
+          <w:lang w:bidi="fa-IR"/>
+        </w:rPr>
+        <w:t>بازیکن</w:t>
       </w:r>
     </w:p>
     <w:p>
@@ -248,7 +1119,37 @@
         <w:bidi/>
         <w:ind w:left="2" w:right="-11" w:hanging="2"/>
         <w:rPr>
-          <w:rFonts w:cs="B Nazanin" w:hint="cs"/>
+          <w:rFonts w:cs="B Nazanin"/>
+          <w:b/>
+          <w:bCs/>
+          <w:sz w:val="24"/>
+          <w:szCs w:val="24"/>
+          <w:rtl/>
+          <w:lang w:bidi="fa-IR"/>
+        </w:rPr>
+      </w:pPr>
+      <w:r>
+        <w:rPr>
+          <w:rFonts w:cs="B Nazanin" w:hint="cs"/>
+          <w:b/>
+          <w:bCs/>
+          <w:sz w:val="24"/>
+          <w:szCs w:val="24"/>
+          <w:rtl/>
+          <w:lang w:bidi="fa-IR"/>
+        </w:rPr>
+        <w:t>3.3. نیازمندی های غیر عملیاتی</w:t>
+      </w:r>
+    </w:p>
+    <w:p>
+      <w:pPr>
+        <w:tabs>
+          <w:tab w:val="left" w:pos="2"/>
+        </w:tabs>
+        <w:bidi/>
+        <w:ind w:left="2" w:right="-11" w:hanging="2"/>
+        <w:rPr>
+          <w:rFonts w:cs="B Nazanin"/>
           <w:sz w:val="24"/>
           <w:szCs w:val="24"/>
           <w:rtl/>
@@ -286,7 +1187,7 @@
         <w:bidi/>
         <w:ind w:right="-11"/>
         <w:rPr>
-          <w:rFonts w:cs="B Nazanin" w:hint="cs"/>
+          <w:rFonts w:cs="B Nazanin"/>
           <w:sz w:val="24"/>
           <w:szCs w:val="24"/>
           <w:rtl/>
@@ -324,7 +1225,7 @@
         <w:bidi/>
         <w:ind w:right="-11"/>
         <w:rPr>
-          <w:rFonts w:cs="B Nazanin" w:hint="cs"/>
+          <w:rFonts w:cs="B Nazanin"/>
           <w:sz w:val="24"/>
           <w:szCs w:val="24"/>
           <w:rtl/>
@@ -362,7 +1263,7 @@
         <w:bidi/>
         <w:ind w:right="-11"/>
         <w:rPr>
-          <w:rFonts w:cs="B Nazanin" w:hint="cs"/>
+          <w:rFonts w:cs="B Nazanin"/>
           <w:sz w:val="24"/>
           <w:szCs w:val="24"/>
           <w:rtl/>
@@ -400,7 +1301,7 @@
         <w:bidi/>
         <w:ind w:right="-11"/>
         <w:rPr>
-          <w:rFonts w:cs="B Nazanin" w:hint="cs"/>
+          <w:rFonts w:cs="B Nazanin"/>
           <w:sz w:val="24"/>
           <w:szCs w:val="24"/>
           <w:rtl/>
@@ -438,7 +1339,7 @@
         <w:bidi/>
         <w:ind w:right="-11"/>
         <w:rPr>
-          <w:rFonts w:cs="B Nazanin" w:hint="cs"/>
+          <w:rFonts w:cs="B Nazanin"/>
           <w:sz w:val="24"/>
           <w:szCs w:val="24"/>
           <w:rtl/>
@@ -495,7 +1396,7 @@
         <w:bidi/>
         <w:ind w:right="-11"/>
         <w:rPr>
-          <w:rFonts w:cs="B Nazanin" w:hint="cs"/>
+          <w:rFonts w:cs="B Nazanin"/>
           <w:sz w:val="24"/>
           <w:szCs w:val="24"/>
           <w:rtl/>
@@ -533,7 +1434,7 @@
         <w:bidi/>
         <w:ind w:right="-11"/>
         <w:rPr>
-          <w:rFonts w:cs="B Nazanin" w:hint="cs"/>
+          <w:rFonts w:cs="B Nazanin"/>
           <w:sz w:val="24"/>
           <w:szCs w:val="24"/>
           <w:rtl/>
@@ -572,8 +1473,6 @@
         </w:rPr>
         <w:t>.</w:t>
       </w:r>
-      <w:bookmarkStart w:id="0" w:name="_GoBack"/>
-      <w:bookmarkEnd w:id="0"/>
     </w:p>
     <w:p>
       <w:pPr>
@@ -583,7 +1482,7 @@
         <w:bidi/>
         <w:ind w:left="2" w:right="-11" w:hanging="2"/>
         <w:rPr>
-          <w:rFonts w:cs="B Nazanin" w:hint="cs"/>
+          <w:rFonts w:cs="B Nazanin"/>
           <w:b/>
           <w:bCs/>
           <w:sz w:val="24"/>
@@ -614,7 +1513,31 @@
           <w:rtl/>
           <w:lang w:bidi="fa-IR"/>
         </w:rPr>
-        <w:t>مدل سیستم</w:t>
+        <w:t>مدل</w:t>
+      </w:r>
+      <w:r>
+        <w:rPr>
+          <w:rFonts w:cs="B Nazanin" w:hint="cs"/>
+          <w:b/>
+          <w:bCs/>
+          <w:sz w:val="28"/>
+          <w:szCs w:val="28"/>
+          <w:rtl/>
+          <w:lang w:bidi="fa-IR"/>
+        </w:rPr>
+        <w:t xml:space="preserve"> سازی</w:t>
+      </w:r>
+      <w:r>
+        <w:rPr>
+          <w:rFonts w:cs="B Nazanin" w:hint="cs"/>
+          <w:b/>
+          <w:bCs/>
+          <w:sz w:val="28"/>
+          <w:szCs w:val="28"/>
+          <w:rtl/>
+          <w:lang w:bidi="fa-IR"/>
+        </w:rPr>
+        <w:t xml:space="preserve"> سیستم</w:t>
       </w:r>
     </w:p>
     <w:p>
@@ -625,7 +1548,7 @@
         <w:bidi/>
         <w:ind w:left="2" w:right="-11" w:hanging="2"/>
         <w:rPr>
-          <w:rFonts w:cs="B Nazanin" w:hint="cs"/>
+          <w:rFonts w:cs="B Nazanin"/>
           <w:b/>
           <w:bCs/>
           <w:sz w:val="24"/>
@@ -644,6 +1567,7 @@
           <w:rtl/>
           <w:lang w:bidi="fa-IR"/>
         </w:rPr>
+        <w:lastRenderedPageBreak/>
         <w:t>3.4.1- سناریو</w:t>
       </w:r>
     </w:p>
@@ -821,7 +1745,6 @@
                 <w:bCs/>
                 <w:rtl/>
               </w:rPr>
-              <w:lastRenderedPageBreak/>
               <w:t>بازیگر</w:t>
             </w:r>
           </w:p>
@@ -1116,7 +2039,7 @@
               <w:bidi/>
               <w:ind w:left="2" w:right="-11" w:hanging="2"/>
               <w:rPr>
-                <w:rFonts w:ascii="Calibri" w:eastAsia="Droid Sans" w:hAnsi="Calibri" w:hint="cs"/>
+                <w:rFonts w:ascii="Calibri" w:eastAsia="Droid Sans" w:hAnsi="Calibri"/>
                 <w:rtl/>
                 <w:lang w:bidi="fa-IR"/>
               </w:rPr>
@@ -1558,7 +2481,7 @@
               <w:bidi/>
               <w:ind w:left="2" w:right="-11" w:hanging="2"/>
               <w:rPr>
-                <w:rFonts w:ascii="Calibri" w:eastAsia="Droid Sans" w:hAnsi="Calibri" w:hint="cs"/>
+                <w:rFonts w:ascii="Calibri" w:eastAsia="Droid Sans" w:hAnsi="Calibri"/>
                 <w:rtl/>
                 <w:lang w:bidi="fa-IR"/>
               </w:rPr>
@@ -1668,7 +2591,7 @@
         <w:bidi/>
         <w:ind w:left="2" w:right="-11" w:hanging="2"/>
         <w:rPr>
-          <w:rFonts w:cs="B Nazanin" w:hint="cs"/>
+          <w:rFonts w:cs="B Nazanin"/>
           <w:b/>
           <w:bCs/>
           <w:sz w:val="24"/>
@@ -1687,19 +2610,7 @@
           <w:rtl/>
           <w:lang w:bidi="fa-IR"/>
         </w:rPr>
-        <w:t xml:space="preserve">سناریوی </w:t>
-      </w:r>
-      <w:r>
-        <w:rPr>
-          <w:rFonts w:cs="B Nazanin" w:hint="cs"/>
-          <w:b/>
-          <w:bCs/>
-          <w:sz w:val="24"/>
-          <w:szCs w:val="24"/>
-          <w:rtl/>
-          <w:lang w:bidi="fa-IR"/>
-        </w:rPr>
-        <w:t xml:space="preserve">خاموش/روشن کردن صدا، </w:t>
+        <w:t xml:space="preserve">سناریوی خاموش/روشن کردن صدا، </w:t>
       </w:r>
       <w:r>
         <w:rPr>
@@ -2237,6 +3148,7 @@
                 <w:bCs/>
                 <w:rtl/>
               </w:rPr>
+              <w:lastRenderedPageBreak/>
               <w:t>پس فرض</w:t>
             </w:r>
           </w:p>
@@ -2270,7 +3182,7 @@
               <w:bidi/>
               <w:ind w:left="2" w:right="-11" w:hanging="2"/>
               <w:rPr>
-                <w:rFonts w:ascii="Calibri" w:eastAsia="Droid Sans" w:hAnsi="Calibri" w:hint="cs"/>
+                <w:rFonts w:ascii="Calibri" w:eastAsia="Droid Sans" w:hAnsi="Calibri"/>
                 <w:rtl/>
                 <w:lang w:bidi="fa-IR"/>
               </w:rPr>
@@ -2395,18 +3307,7 @@
                 <w:rtl/>
                 <w:lang w:bidi="fa-IR"/>
               </w:rPr>
-              <w:t xml:space="preserve">برای اینکه بازیکن بتواند تنظیمات دلخواه خود را اعمال کند امکان خاموش و روشن کردن صدا، لرزش و آهنگ برای او  قرار داده شده است که از صفحه ی تنظیمات به آن ها دسترسی دارد و به راحتی با لمس </w:t>
-            </w:r>
-            <w:r>
-              <w:rPr>
-                <w:rFonts w:cs="B Nazanin" w:hint="cs"/>
-                <w:sz w:val="24"/>
-                <w:szCs w:val="24"/>
-                <w:rtl/>
-                <w:lang w:bidi="fa-IR"/>
-              </w:rPr>
-              <w:lastRenderedPageBreak/>
-              <w:t>کردن دگمه ی مربوط به هر کدام می تواند آن را خاموش و روشن کند.</w:t>
+              <w:t>برای اینکه بازیکن بتواند تنظیمات دلخواه خود را اعمال کند امکان خاموش و روشن کردن صدا، لرزش و آهنگ برای او  قرار داده شده است که از صفحه ی تنظیمات به آن ها دسترسی دارد و به راحتی با لمس کردن دگمه ی مربوط به هر کدام می تواند آن را خاموش و روشن کند.</w:t>
             </w:r>
           </w:p>
         </w:tc>
@@ -2452,7 +3353,6 @@
                 <w:bCs/>
                 <w:rtl/>
               </w:rPr>
-              <w:lastRenderedPageBreak/>
               <w:t>نیازها</w:t>
             </w:r>
           </w:p>
@@ -2665,7 +3565,7 @@
               <w:bidi/>
               <w:ind w:left="2" w:right="-11" w:hanging="2"/>
               <w:rPr>
-                <w:rFonts w:ascii="Calibri" w:eastAsia="Droid Sans" w:hAnsi="Calibri" w:hint="cs"/>
+                <w:rFonts w:ascii="Calibri" w:eastAsia="Droid Sans" w:hAnsi="Calibri"/>
                 <w:rtl/>
                 <w:lang w:bidi="fa-IR"/>
               </w:rPr>
@@ -2699,7 +3599,7 @@
         <w:bidi/>
         <w:ind w:left="2" w:right="-11" w:hanging="2"/>
         <w:rPr>
-          <w:rFonts w:ascii="Calibri" w:eastAsia="Droid Sans" w:hAnsi="Calibri" w:hint="cs"/>
+          <w:rFonts w:ascii="Calibri" w:eastAsia="Droid Sans" w:hAnsi="Calibri"/>
           <w:rtl/>
           <w:lang w:bidi="fa-IR"/>
         </w:rPr>
@@ -2761,7 +3661,6 @@
               <w:pStyle w:val="TableContents"/>
               <w:bidi/>
               <w:rPr>
-                <w:rFonts w:hint="cs"/>
                 <w:rtl/>
                 <w:lang w:bidi="fa-IR"/>
               </w:rPr>
@@ -2824,16 +3723,7 @@
                 <w:szCs w:val="24"/>
                 <w:rtl/>
               </w:rPr>
-              <w:t xml:space="preserve"> </w:t>
-            </w:r>
-            <w:r>
-              <w:rPr>
-                <w:rFonts w:cs="B Nazanin" w:hint="cs"/>
-                <w:sz w:val="24"/>
-                <w:szCs w:val="24"/>
-                <w:rtl/>
-              </w:rPr>
-              <w:t>سیستم در صورت خاموش بودن دگمه، آن را روشن می کند و تنظیمات را اعمال می کند.</w:t>
+              <w:t xml:space="preserve"> سیستم در صورت خاموش بودن دگمه، آن را روشن می کند و تنظیمات را اعمال می کند.</w:t>
             </w:r>
           </w:p>
         </w:tc>
@@ -2863,6 +3753,448 @@
     </w:sectPr>
   </w:body>
 </w:document>
+</file>
+
+<file path=word/numbering.xml><?xml version="1.0" encoding="utf-8"?>
+<w:numbering xmlns:wpc="http://schemas.microsoft.com/office/word/2010/wordprocessingCanvas" xmlns:mc="http://schemas.openxmlformats.org/markup-compatibility/2006" xmlns:o="urn:schemas-microsoft-com:office:office" xmlns:r="http://schemas.openxmlformats.org/officeDocument/2006/relationships" xmlns:m="http://schemas.openxmlformats.org/officeDocument/2006/math" xmlns:v="urn:schemas-microsoft-com:vml" xmlns:wp14="http://schemas.microsoft.com/office/word/2010/wordprocessingDrawing" xmlns:wp="http://schemas.openxmlformats.org/drawingml/2006/wordprocessingDrawing" xmlns:w10="urn:schemas-microsoft-com:office:word" xmlns:w="http://schemas.openxmlformats.org/wordprocessingml/2006/main" xmlns:w14="http://schemas.microsoft.com/office/word/2010/wordml" xmlns:wpg="http://schemas.microsoft.com/office/word/2010/wordprocessingGroup" xmlns:wpi="http://schemas.microsoft.com/office/word/2010/wordprocessingInk" xmlns:wne="http://schemas.microsoft.com/office/word/2006/wordml" xmlns:wps="http://schemas.microsoft.com/office/word/2010/wordprocessingShape" mc:Ignorable="w14 wp14">
+  <w:abstractNum w:abstractNumId="0">
+    <w:nsid w:val="0D2C1049"/>
+    <w:multiLevelType w:val="hybridMultilevel"/>
+    <w:tmpl w:val="CB6436D4"/>
+    <w:lvl w:ilvl="0" w:tplc="BC78E2C2">
+      <w:start w:val="3"/>
+      <w:numFmt w:val="bullet"/>
+      <w:lvlText w:val="-"/>
+      <w:lvlJc w:val="left"/>
+      <w:pPr>
+        <w:ind w:left="1080" w:hanging="360"/>
+      </w:pPr>
+      <w:rPr>
+        <w:rFonts w:asciiTheme="minorHAnsi" w:eastAsiaTheme="minorHAnsi" w:hAnsiTheme="minorHAnsi" w:cs="B Nazanin" w:hint="default"/>
+      </w:rPr>
+    </w:lvl>
+    <w:lvl w:ilvl="1" w:tplc="04090003" w:tentative="1">
+      <w:start w:val="1"/>
+      <w:numFmt w:val="bullet"/>
+      <w:lvlText w:val="o"/>
+      <w:lvlJc w:val="left"/>
+      <w:pPr>
+        <w:ind w:left="1800" w:hanging="360"/>
+      </w:pPr>
+      <w:rPr>
+        <w:rFonts w:ascii="Courier New" w:hAnsi="Courier New" w:cs="Courier New" w:hint="default"/>
+      </w:rPr>
+    </w:lvl>
+    <w:lvl w:ilvl="2" w:tplc="04090005" w:tentative="1">
+      <w:start w:val="1"/>
+      <w:numFmt w:val="bullet"/>
+      <w:lvlText w:val=""/>
+      <w:lvlJc w:val="left"/>
+      <w:pPr>
+        <w:ind w:left="2520" w:hanging="360"/>
+      </w:pPr>
+      <w:rPr>
+        <w:rFonts w:ascii="Wingdings" w:hAnsi="Wingdings" w:hint="default"/>
+      </w:rPr>
+    </w:lvl>
+    <w:lvl w:ilvl="3" w:tplc="04090001" w:tentative="1">
+      <w:start w:val="1"/>
+      <w:numFmt w:val="bullet"/>
+      <w:lvlText w:val=""/>
+      <w:lvlJc w:val="left"/>
+      <w:pPr>
+        <w:ind w:left="3240" w:hanging="360"/>
+      </w:pPr>
+      <w:rPr>
+        <w:rFonts w:ascii="Symbol" w:hAnsi="Symbol" w:hint="default"/>
+      </w:rPr>
+    </w:lvl>
+    <w:lvl w:ilvl="4" w:tplc="04090003" w:tentative="1">
+      <w:start w:val="1"/>
+      <w:numFmt w:val="bullet"/>
+      <w:lvlText w:val="o"/>
+      <w:lvlJc w:val="left"/>
+      <w:pPr>
+        <w:ind w:left="3960" w:hanging="360"/>
+      </w:pPr>
+      <w:rPr>
+        <w:rFonts w:ascii="Courier New" w:hAnsi="Courier New" w:cs="Courier New" w:hint="default"/>
+      </w:rPr>
+    </w:lvl>
+    <w:lvl w:ilvl="5" w:tplc="04090005" w:tentative="1">
+      <w:start w:val="1"/>
+      <w:numFmt w:val="bullet"/>
+      <w:lvlText w:val=""/>
+      <w:lvlJc w:val="left"/>
+      <w:pPr>
+        <w:ind w:left="4680" w:hanging="360"/>
+      </w:pPr>
+      <w:rPr>
+        <w:rFonts w:ascii="Wingdings" w:hAnsi="Wingdings" w:hint="default"/>
+      </w:rPr>
+    </w:lvl>
+    <w:lvl w:ilvl="6" w:tplc="04090001" w:tentative="1">
+      <w:start w:val="1"/>
+      <w:numFmt w:val="bullet"/>
+      <w:lvlText w:val=""/>
+      <w:lvlJc w:val="left"/>
+      <w:pPr>
+        <w:ind w:left="5400" w:hanging="360"/>
+      </w:pPr>
+      <w:rPr>
+        <w:rFonts w:ascii="Symbol" w:hAnsi="Symbol" w:hint="default"/>
+      </w:rPr>
+    </w:lvl>
+    <w:lvl w:ilvl="7" w:tplc="04090003" w:tentative="1">
+      <w:start w:val="1"/>
+      <w:numFmt w:val="bullet"/>
+      <w:lvlText w:val="o"/>
+      <w:lvlJc w:val="left"/>
+      <w:pPr>
+        <w:ind w:left="6120" w:hanging="360"/>
+      </w:pPr>
+      <w:rPr>
+        <w:rFonts w:ascii="Courier New" w:hAnsi="Courier New" w:cs="Courier New" w:hint="default"/>
+      </w:rPr>
+    </w:lvl>
+    <w:lvl w:ilvl="8" w:tplc="04090005" w:tentative="1">
+      <w:start w:val="1"/>
+      <w:numFmt w:val="bullet"/>
+      <w:lvlText w:val=""/>
+      <w:lvlJc w:val="left"/>
+      <w:pPr>
+        <w:ind w:left="6840" w:hanging="360"/>
+      </w:pPr>
+      <w:rPr>
+        <w:rFonts w:ascii="Wingdings" w:hAnsi="Wingdings" w:hint="default"/>
+      </w:rPr>
+    </w:lvl>
+  </w:abstractNum>
+  <w:abstractNum w:abstractNumId="1">
+    <w:nsid w:val="6AD8232C"/>
+    <w:multiLevelType w:val="hybridMultilevel"/>
+    <w:tmpl w:val="EE7C894A"/>
+    <w:lvl w:ilvl="0" w:tplc="04090009">
+      <w:start w:val="1"/>
+      <w:numFmt w:val="bullet"/>
+      <w:lvlText w:val=""/>
+      <w:lvlJc w:val="left"/>
+      <w:pPr>
+        <w:ind w:left="720" w:hanging="360"/>
+      </w:pPr>
+      <w:rPr>
+        <w:rFonts w:ascii="Wingdings" w:hAnsi="Wingdings" w:hint="default"/>
+      </w:rPr>
+    </w:lvl>
+    <w:lvl w:ilvl="1" w:tplc="04090003" w:tentative="1">
+      <w:start w:val="1"/>
+      <w:numFmt w:val="bullet"/>
+      <w:lvlText w:val="o"/>
+      <w:lvlJc w:val="left"/>
+      <w:pPr>
+        <w:ind w:left="1440" w:hanging="360"/>
+      </w:pPr>
+      <w:rPr>
+        <w:rFonts w:ascii="Courier New" w:hAnsi="Courier New" w:cs="Courier New" w:hint="default"/>
+      </w:rPr>
+    </w:lvl>
+    <w:lvl w:ilvl="2" w:tplc="04090005" w:tentative="1">
+      <w:start w:val="1"/>
+      <w:numFmt w:val="bullet"/>
+      <w:lvlText w:val=""/>
+      <w:lvlJc w:val="left"/>
+      <w:pPr>
+        <w:ind w:left="2160" w:hanging="360"/>
+      </w:pPr>
+      <w:rPr>
+        <w:rFonts w:ascii="Wingdings" w:hAnsi="Wingdings" w:hint="default"/>
+      </w:rPr>
+    </w:lvl>
+    <w:lvl w:ilvl="3" w:tplc="04090001" w:tentative="1">
+      <w:start w:val="1"/>
+      <w:numFmt w:val="bullet"/>
+      <w:lvlText w:val=""/>
+      <w:lvlJc w:val="left"/>
+      <w:pPr>
+        <w:ind w:left="2880" w:hanging="360"/>
+      </w:pPr>
+      <w:rPr>
+        <w:rFonts w:ascii="Symbol" w:hAnsi="Symbol" w:hint="default"/>
+      </w:rPr>
+    </w:lvl>
+    <w:lvl w:ilvl="4" w:tplc="04090003" w:tentative="1">
+      <w:start w:val="1"/>
+      <w:numFmt w:val="bullet"/>
+      <w:lvlText w:val="o"/>
+      <w:lvlJc w:val="left"/>
+      <w:pPr>
+        <w:ind w:left="3600" w:hanging="360"/>
+      </w:pPr>
+      <w:rPr>
+        <w:rFonts w:ascii="Courier New" w:hAnsi="Courier New" w:cs="Courier New" w:hint="default"/>
+      </w:rPr>
+    </w:lvl>
+    <w:lvl w:ilvl="5" w:tplc="04090005" w:tentative="1">
+      <w:start w:val="1"/>
+      <w:numFmt w:val="bullet"/>
+      <w:lvlText w:val=""/>
+      <w:lvlJc w:val="left"/>
+      <w:pPr>
+        <w:ind w:left="4320" w:hanging="360"/>
+      </w:pPr>
+      <w:rPr>
+        <w:rFonts w:ascii="Wingdings" w:hAnsi="Wingdings" w:hint="default"/>
+      </w:rPr>
+    </w:lvl>
+    <w:lvl w:ilvl="6" w:tplc="04090001" w:tentative="1">
+      <w:start w:val="1"/>
+      <w:numFmt w:val="bullet"/>
+      <w:lvlText w:val=""/>
+      <w:lvlJc w:val="left"/>
+      <w:pPr>
+        <w:ind w:left="5040" w:hanging="360"/>
+      </w:pPr>
+      <w:rPr>
+        <w:rFonts w:ascii="Symbol" w:hAnsi="Symbol" w:hint="default"/>
+      </w:rPr>
+    </w:lvl>
+    <w:lvl w:ilvl="7" w:tplc="04090003" w:tentative="1">
+      <w:start w:val="1"/>
+      <w:numFmt w:val="bullet"/>
+      <w:lvlText w:val="o"/>
+      <w:lvlJc w:val="left"/>
+      <w:pPr>
+        <w:ind w:left="5760" w:hanging="360"/>
+      </w:pPr>
+      <w:rPr>
+        <w:rFonts w:ascii="Courier New" w:hAnsi="Courier New" w:cs="Courier New" w:hint="default"/>
+      </w:rPr>
+    </w:lvl>
+    <w:lvl w:ilvl="8" w:tplc="04090005" w:tentative="1">
+      <w:start w:val="1"/>
+      <w:numFmt w:val="bullet"/>
+      <w:lvlText w:val=""/>
+      <w:lvlJc w:val="left"/>
+      <w:pPr>
+        <w:ind w:left="6480" w:hanging="360"/>
+      </w:pPr>
+      <w:rPr>
+        <w:rFonts w:ascii="Wingdings" w:hAnsi="Wingdings" w:hint="default"/>
+      </w:rPr>
+    </w:lvl>
+  </w:abstractNum>
+  <w:abstractNum w:abstractNumId="2">
+    <w:nsid w:val="6C716B6D"/>
+    <w:multiLevelType w:val="multilevel"/>
+    <w:tmpl w:val="274C0B2C"/>
+    <w:lvl w:ilvl="0">
+      <w:start w:val="1"/>
+      <w:numFmt w:val="decimal"/>
+      <w:lvlText w:val="%1."/>
+      <w:lvlJc w:val="left"/>
+      <w:pPr>
+        <w:ind w:left="384" w:hanging="384"/>
+      </w:pPr>
+      <w:rPr>
+        <w:rFonts w:hint="default"/>
+      </w:rPr>
+    </w:lvl>
+    <w:lvl w:ilvl="1">
+      <w:start w:val="1"/>
+      <w:numFmt w:val="decimal"/>
+      <w:lvlText w:val="%1.%2-"/>
+      <w:lvlJc w:val="left"/>
+      <w:pPr>
+        <w:ind w:left="720" w:hanging="720"/>
+      </w:pPr>
+      <w:rPr>
+        <w:rFonts w:hint="default"/>
+      </w:rPr>
+    </w:lvl>
+    <w:lvl w:ilvl="2">
+      <w:start w:val="1"/>
+      <w:numFmt w:val="decimal"/>
+      <w:lvlText w:val="%1.%2-%3."/>
+      <w:lvlJc w:val="left"/>
+      <w:pPr>
+        <w:ind w:left="720" w:hanging="720"/>
+      </w:pPr>
+      <w:rPr>
+        <w:rFonts w:hint="default"/>
+      </w:rPr>
+    </w:lvl>
+    <w:lvl w:ilvl="3">
+      <w:start w:val="1"/>
+      <w:numFmt w:val="decimal"/>
+      <w:lvlText w:val="%1.%2-%3.%4."/>
+      <w:lvlJc w:val="left"/>
+      <w:pPr>
+        <w:ind w:left="1080" w:hanging="1080"/>
+      </w:pPr>
+      <w:rPr>
+        <w:rFonts w:hint="default"/>
+      </w:rPr>
+    </w:lvl>
+    <w:lvl w:ilvl="4">
+      <w:start w:val="1"/>
+      <w:numFmt w:val="decimal"/>
+      <w:lvlText w:val="%1.%2-%3.%4.%5."/>
+      <w:lvlJc w:val="left"/>
+      <w:pPr>
+        <w:ind w:left="1080" w:hanging="1080"/>
+      </w:pPr>
+      <w:rPr>
+        <w:rFonts w:hint="default"/>
+      </w:rPr>
+    </w:lvl>
+    <w:lvl w:ilvl="5">
+      <w:start w:val="1"/>
+      <w:numFmt w:val="decimal"/>
+      <w:lvlText w:val="%1.%2-%3.%4.%5.%6."/>
+      <w:lvlJc w:val="left"/>
+      <w:pPr>
+        <w:ind w:left="1440" w:hanging="1440"/>
+      </w:pPr>
+      <w:rPr>
+        <w:rFonts w:hint="default"/>
+      </w:rPr>
+    </w:lvl>
+    <w:lvl w:ilvl="6">
+      <w:start w:val="1"/>
+      <w:numFmt w:val="decimal"/>
+      <w:lvlText w:val="%1.%2-%3.%4.%5.%6.%7."/>
+      <w:lvlJc w:val="left"/>
+      <w:pPr>
+        <w:ind w:left="1800" w:hanging="1800"/>
+      </w:pPr>
+      <w:rPr>
+        <w:rFonts w:hint="default"/>
+      </w:rPr>
+    </w:lvl>
+    <w:lvl w:ilvl="7">
+      <w:start w:val="1"/>
+      <w:numFmt w:val="decimal"/>
+      <w:lvlText w:val="%1.%2-%3.%4.%5.%6.%7.%8."/>
+      <w:lvlJc w:val="left"/>
+      <w:pPr>
+        <w:ind w:left="1800" w:hanging="1800"/>
+      </w:pPr>
+      <w:rPr>
+        <w:rFonts w:hint="default"/>
+      </w:rPr>
+    </w:lvl>
+    <w:lvl w:ilvl="8">
+      <w:start w:val="1"/>
+      <w:numFmt w:val="decimal"/>
+      <w:lvlText w:val="%1.%2-%3.%4.%5.%6.%7.%8.%9."/>
+      <w:lvlJc w:val="left"/>
+      <w:pPr>
+        <w:ind w:left="2160" w:hanging="2160"/>
+      </w:pPr>
+      <w:rPr>
+        <w:rFonts w:hint="default"/>
+      </w:rPr>
+    </w:lvl>
+  </w:abstractNum>
+  <w:abstractNum w:abstractNumId="3">
+    <w:nsid w:val="7147798A"/>
+    <w:multiLevelType w:val="hybridMultilevel"/>
+    <w:tmpl w:val="0FEC3E86"/>
+    <w:lvl w:ilvl="0" w:tplc="0409000F">
+      <w:start w:val="1"/>
+      <w:numFmt w:val="decimal"/>
+      <w:lvlText w:val="%1."/>
+      <w:lvlJc w:val="left"/>
+      <w:pPr>
+        <w:ind w:left="720" w:hanging="360"/>
+      </w:pPr>
+    </w:lvl>
+    <w:lvl w:ilvl="1" w:tplc="04090019" w:tentative="1">
+      <w:start w:val="1"/>
+      <w:numFmt w:val="lowerLetter"/>
+      <w:lvlText w:val="%2."/>
+      <w:lvlJc w:val="left"/>
+      <w:pPr>
+        <w:ind w:left="1440" w:hanging="360"/>
+      </w:pPr>
+    </w:lvl>
+    <w:lvl w:ilvl="2" w:tplc="0409001B" w:tentative="1">
+      <w:start w:val="1"/>
+      <w:numFmt w:val="lowerRoman"/>
+      <w:lvlText w:val="%3."/>
+      <w:lvlJc w:val="right"/>
+      <w:pPr>
+        <w:ind w:left="2160" w:hanging="180"/>
+      </w:pPr>
+    </w:lvl>
+    <w:lvl w:ilvl="3" w:tplc="0409000F" w:tentative="1">
+      <w:start w:val="1"/>
+      <w:numFmt w:val="decimal"/>
+      <w:lvlText w:val="%4."/>
+      <w:lvlJc w:val="left"/>
+      <w:pPr>
+        <w:ind w:left="2880" w:hanging="360"/>
+      </w:pPr>
+    </w:lvl>
+    <w:lvl w:ilvl="4" w:tplc="04090019" w:tentative="1">
+      <w:start w:val="1"/>
+      <w:numFmt w:val="lowerLetter"/>
+      <w:lvlText w:val="%5."/>
+      <w:lvlJc w:val="left"/>
+      <w:pPr>
+        <w:ind w:left="3600" w:hanging="360"/>
+      </w:pPr>
+    </w:lvl>
+    <w:lvl w:ilvl="5" w:tplc="0409001B" w:tentative="1">
+      <w:start w:val="1"/>
+      <w:numFmt w:val="lowerRoman"/>
+      <w:lvlText w:val="%6."/>
+      <w:lvlJc w:val="right"/>
+      <w:pPr>
+        <w:ind w:left="4320" w:hanging="180"/>
+      </w:pPr>
+    </w:lvl>
+    <w:lvl w:ilvl="6" w:tplc="0409000F" w:tentative="1">
+      <w:start w:val="1"/>
+      <w:numFmt w:val="decimal"/>
+      <w:lvlText w:val="%7."/>
+      <w:lvlJc w:val="left"/>
+      <w:pPr>
+        <w:ind w:left="5040" w:hanging="360"/>
+      </w:pPr>
+    </w:lvl>
+    <w:lvl w:ilvl="7" w:tplc="04090019" w:tentative="1">
+      <w:start w:val="1"/>
+      <w:numFmt w:val="lowerLetter"/>
+      <w:lvlText w:val="%8."/>
+      <w:lvlJc w:val="left"/>
+      <w:pPr>
+        <w:ind w:left="5760" w:hanging="360"/>
+      </w:pPr>
+    </w:lvl>
+    <w:lvl w:ilvl="8" w:tplc="0409001B" w:tentative="1">
+      <w:start w:val="1"/>
+      <w:numFmt w:val="lowerRoman"/>
+      <w:lvlText w:val="%9."/>
+      <w:lvlJc w:val="right"/>
+      <w:pPr>
+        <w:ind w:left="6480" w:hanging="180"/>
+      </w:pPr>
+    </w:lvl>
+  </w:abstractNum>
+  <w:num w:numId="1">
+    <w:abstractNumId w:val="3"/>
+  </w:num>
+  <w:num w:numId="2">
+    <w:abstractNumId w:val="1"/>
+  </w:num>
+  <w:num w:numId="3">
+    <w:abstractNumId w:val="2"/>
+  </w:num>
+  <w:num w:numId="4">
+    <w:abstractNumId w:val="0"/>
+  </w:num>
+</w:numbering>
 </file>
 
 <file path=word/styles.xml><?xml version="1.0" encoding="utf-8"?>
@@ -2932,7 +4264,7 @@
     <w:lsdException w:name="Medium Shading 2 Accent 1" w:semiHidden="0" w:uiPriority="64" w:unhideWhenUsed="0"/>
     <w:lsdException w:name="Medium List 1 Accent 1" w:semiHidden="0" w:uiPriority="65" w:unhideWhenUsed="0"/>
     <w:lsdException w:name="Revision" w:unhideWhenUsed="0"/>
-    <w:lsdException w:name="List Paragraph" w:semiHidden="0" w:uiPriority="34" w:unhideWhenUsed="0" w:qFormat="1"/>
+    <w:lsdException w:name="List Paragraph" w:semiHidden="0" w:uiPriority="0" w:unhideWhenUsed="0" w:qFormat="1"/>
     <w:lsdException w:name="Quote" w:semiHidden="0" w:uiPriority="29" w:unhideWhenUsed="0" w:qFormat="1"/>
     <w:lsdException w:name="Intense Quote" w:semiHidden="0" w:uiPriority="30" w:unhideWhenUsed="0" w:qFormat="1"/>
     <w:lsdException w:name="Medium List 2 Accent 1" w:semiHidden="0" w:uiPriority="66" w:unhideWhenUsed="0"/>
@@ -3071,6 +4403,16 @@
       <w:rFonts w:ascii="Calibri" w:eastAsia="Droid Sans" w:hAnsi="Calibri"/>
     </w:rPr>
   </w:style>
+  <w:style w:type="paragraph" w:styleId="ListParagraph">
+    <w:name w:val="List Paragraph"/>
+    <w:basedOn w:val="Normal"/>
+    <w:qFormat/>
+    <w:rsid w:val="005C21AA"/>
+    <w:pPr>
+      <w:ind w:left="720"/>
+      <w:contextualSpacing/>
+    </w:pPr>
+  </w:style>
 </w:styles>
 </file>
 
@@ -3141,7 +4483,7 @@
     <w:lsdException w:name="Medium Shading 2 Accent 1" w:semiHidden="0" w:uiPriority="64" w:unhideWhenUsed="0"/>
     <w:lsdException w:name="Medium List 1 Accent 1" w:semiHidden="0" w:uiPriority="65" w:unhideWhenUsed="0"/>
     <w:lsdException w:name="Revision" w:unhideWhenUsed="0"/>
-    <w:lsdException w:name="List Paragraph" w:semiHidden="0" w:uiPriority="34" w:unhideWhenUsed="0" w:qFormat="1"/>
+    <w:lsdException w:name="List Paragraph" w:semiHidden="0" w:uiPriority="0" w:unhideWhenUsed="0" w:qFormat="1"/>
     <w:lsdException w:name="Quote" w:semiHidden="0" w:uiPriority="29" w:unhideWhenUsed="0" w:qFormat="1"/>
     <w:lsdException w:name="Intense Quote" w:semiHidden="0" w:uiPriority="30" w:unhideWhenUsed="0" w:qFormat="1"/>
     <w:lsdException w:name="Medium List 2 Accent 1" w:semiHidden="0" w:uiPriority="66" w:unhideWhenUsed="0"/>
@@ -3279,6 +4621,16 @@
     <w:rPr>
       <w:rFonts w:ascii="Calibri" w:eastAsia="Droid Sans" w:hAnsi="Calibri"/>
     </w:rPr>
+  </w:style>
+  <w:style w:type="paragraph" w:styleId="ListParagraph">
+    <w:name w:val="List Paragraph"/>
+    <w:basedOn w:val="Normal"/>
+    <w:qFormat/>
+    <w:rsid w:val="005C21AA"/>
+    <w:pPr>
+      <w:ind w:left="720"/>
+      <w:contextualSpacing/>
+    </w:pPr>
   </w:style>
 </w:styles>
 </file>

</xml_diff>